<commit_message>
fix typo in resume
</commit_message>
<xml_diff>
--- a/public/static/arthur-hwang-resume-2020.docx
+++ b/public/static/arthur-hwang-resume-2020.docx
@@ -3185,7 +3185,7 @@
           <w:spacing w:val="2"/>
           <w:sz w:val="20"/>
         </w:rPr>
-        <w:t>de-coupled headless WordPress </w:t>
+        <w:t>decoupled headless WordPress </w:t>
       </w:r>
       <w:r>
         <w:rPr>
@@ -3208,7 +3208,7 @@
       </w:r>
       <w:r>
         <w:rPr>
-          <w:spacing w:val="17"/>
+          <w:spacing w:val="15"/>
           <w:sz w:val="20"/>
         </w:rPr>
         <w:t> </w:t>

</xml_diff>

<commit_message>
change current position tense
</commit_message>
<xml_diff>
--- a/public/static/arthur-hwang-resume-2020.docx
+++ b/public/static/arthur-hwang-resume-2020.docx
@@ -793,11 +793,11 @@
           <w:w w:val="105"/>
           <w:sz w:val="20"/>
         </w:rPr>
-        <w:t>Spearheaded</w:t>
-      </w:r>
-      <w:r>
-        <w:rPr>
-          <w:spacing w:val="-6"/>
+        <w:t>Spearhead</w:t>
+      </w:r>
+      <w:r>
+        <w:rPr>
+          <w:spacing w:val="-5"/>
           <w:w w:val="105"/>
           <w:sz w:val="20"/>
         </w:rPr>
@@ -920,7 +920,7 @@
       </w:r>
       <w:r>
         <w:rPr>
-          <w:spacing w:val="-6"/>
+          <w:spacing w:val="-5"/>
           <w:w w:val="105"/>
           <w:sz w:val="20"/>
         </w:rPr>
@@ -1004,7 +1004,22 @@
           <w:w w:val="105"/>
           <w:sz w:val="20"/>
         </w:rPr>
-        <w:t>Overhauled</w:t>
+        <w:t>Overhaul</w:t>
+      </w:r>
+      <w:r>
+        <w:rPr>
+          <w:spacing w:val="-5"/>
+          <w:w w:val="105"/>
+          <w:sz w:val="20"/>
+        </w:rPr>
+        <w:t> </w:t>
+      </w:r>
+      <w:r>
+        <w:rPr>
+          <w:w w:val="105"/>
+          <w:sz w:val="20"/>
+        </w:rPr>
+        <w:t>and</w:t>
       </w:r>
       <w:r>
         <w:rPr>
@@ -1016,38 +1031,22 @@
       </w:r>
       <w:r>
         <w:rPr>
-          <w:w w:val="105"/>
-          <w:sz w:val="20"/>
-        </w:rPr>
-        <w:t>and</w:t>
-      </w:r>
-      <w:r>
-        <w:rPr>
-          <w:spacing w:val="-6"/>
-          <w:w w:val="105"/>
-          <w:sz w:val="20"/>
-        </w:rPr>
-        <w:t> </w:t>
-      </w:r>
-      <w:r>
-        <w:rPr>
-          <w:spacing w:val="2"/>
-          <w:w w:val="105"/>
-          <w:sz w:val="20"/>
-        </w:rPr>
-        <w:t>redesigned</w:t>
-      </w:r>
-      <w:r>
-        <w:rPr>
-          <w:spacing w:val="-6"/>
-          <w:w w:val="105"/>
-          <w:sz w:val="20"/>
-        </w:rPr>
-        <w:t> </w:t>
-      </w:r>
-      <w:r>
-        <w:rPr>
-          <w:spacing w:val="2"/>
+          <w:spacing w:val="2"/>
+          <w:w w:val="105"/>
+          <w:sz w:val="20"/>
+        </w:rPr>
+        <w:t>redesign</w:t>
+      </w:r>
+      <w:r>
+        <w:rPr>
+          <w:spacing w:val="-5"/>
+          <w:w w:val="105"/>
+          <w:sz w:val="20"/>
+        </w:rPr>
+        <w:t> </w:t>
+      </w:r>
+      <w:r>
+        <w:rPr>
           <w:w w:val="105"/>
           <w:sz w:val="20"/>
         </w:rPr>
@@ -1055,7 +1054,7 @@
       </w:r>
       <w:r>
         <w:rPr>
-          <w:spacing w:val="-6"/>
+          <w:spacing w:val="-5"/>
           <w:w w:val="105"/>
           <w:sz w:val="20"/>
         </w:rPr>
@@ -1086,7 +1085,7 @@
       </w:r>
       <w:r>
         <w:rPr>
-          <w:spacing w:val="-6"/>
+          <w:spacing w:val="-5"/>
           <w:w w:val="105"/>
           <w:sz w:val="20"/>
         </w:rPr>
@@ -1101,7 +1100,7 @@
       </w:r>
       <w:r>
         <w:rPr>
-          <w:spacing w:val="-6"/>
+          <w:spacing w:val="-5"/>
           <w:w w:val="105"/>
           <w:sz w:val="20"/>
         </w:rPr>
@@ -1117,7 +1116,7 @@
       </w:r>
       <w:r>
         <w:rPr>
-          <w:spacing w:val="-6"/>
+          <w:spacing w:val="-5"/>
           <w:w w:val="105"/>
           <w:sz w:val="20"/>
         </w:rPr>
@@ -1148,7 +1147,7 @@
       </w:r>
       <w:r>
         <w:rPr>
-          <w:spacing w:val="-6"/>
+          <w:spacing w:val="-5"/>
           <w:w w:val="105"/>
           <w:sz w:val="20"/>
         </w:rPr>
@@ -1383,7 +1382,7 @@
           <w:w w:val="105"/>
           <w:sz w:val="20"/>
         </w:rPr>
-        <w:t>Identified</w:t>
+        <w:t>Identify</w:t>
       </w:r>
       <w:r>
         <w:rPr>
@@ -1461,11 +1460,11 @@
           <w:w w:val="105"/>
           <w:sz w:val="20"/>
         </w:rPr>
-        <w:t>optimized</w:t>
-      </w:r>
-      <w:r>
-        <w:rPr>
-          <w:spacing w:val="-5"/>
+        <w:t>optimize</w:t>
+      </w:r>
+      <w:r>
+        <w:rPr>
+          <w:spacing w:val="-4"/>
           <w:w w:val="105"/>
           <w:sz w:val="20"/>
         </w:rPr>
@@ -1527,23 +1526,23 @@
       </w:r>
       <w:r>
         <w:rPr>
+          <w:spacing w:val="-5"/>
+          <w:w w:val="105"/>
+          <w:sz w:val="20"/>
+        </w:rPr>
+        <w:t> </w:t>
+      </w:r>
+      <w:r>
+        <w:rPr>
+          <w:spacing w:val="2"/>
+          <w:w w:val="105"/>
+          <w:sz w:val="20"/>
+        </w:rPr>
+        <w:t>visibility</w:t>
+      </w:r>
+      <w:r>
+        <w:rPr>
           <w:spacing w:val="-4"/>
-          <w:w w:val="105"/>
-          <w:sz w:val="20"/>
-        </w:rPr>
-        <w:t> </w:t>
-      </w:r>
-      <w:r>
-        <w:rPr>
-          <w:spacing w:val="2"/>
-          <w:w w:val="105"/>
-          <w:sz w:val="20"/>
-        </w:rPr>
-        <w:t>visibility</w:t>
-      </w:r>
-      <w:r>
-        <w:rPr>
-          <w:spacing w:val="-5"/>
           <w:w w:val="105"/>
           <w:sz w:val="20"/>
         </w:rPr>
@@ -1592,55 +1591,181 @@
       </w:pPr>
       <w:r>
         <w:rPr>
-          <w:sz w:val="20"/>
-        </w:rPr>
-        <w:t>First in </w:t>
-      </w:r>
-      <w:r>
-        <w:rPr>
-          <w:spacing w:val="2"/>
-          <w:sz w:val="20"/>
-        </w:rPr>
-        <w:t>firm history </w:t>
-      </w:r>
-      <w:r>
-        <w:rPr>
-          <w:sz w:val="20"/>
-        </w:rPr>
-        <w:t>to attain year end goal of 110 </w:t>
-      </w:r>
-      <w:r>
-        <w:rPr>
-          <w:spacing w:val="2"/>
-          <w:sz w:val="20"/>
-        </w:rPr>
-        <w:t>new clients through </w:t>
-      </w:r>
-      <w:r>
-        <w:rPr>
-          <w:sz w:val="20"/>
-        </w:rPr>
-        <w:t>collaborated</w:t>
-      </w:r>
-      <w:r>
-        <w:rPr>
-          <w:spacing w:val="6"/>
-          <w:sz w:val="20"/>
-        </w:rPr>
-        <w:t> </w:t>
-      </w:r>
-      <w:r>
-        <w:rPr>
-          <w:spacing w:val="2"/>
-          <w:sz w:val="20"/>
-        </w:rPr>
-        <w:t>development </w:t>
-      </w:r>
-      <w:r>
-        <w:rPr>
-          <w:sz w:val="20"/>
-        </w:rPr>
-        <w:t>efforts</w:t>
+          <w:w w:val="105"/>
+          <w:sz w:val="20"/>
+        </w:rPr>
+        <w:t>Lead</w:t>
+      </w:r>
+      <w:r>
+        <w:rPr>
+          <w:spacing w:val="-5"/>
+          <w:w w:val="105"/>
+          <w:sz w:val="20"/>
+        </w:rPr>
+        <w:t> </w:t>
+      </w:r>
+      <w:r>
+        <w:rPr>
+          <w:w w:val="105"/>
+          <w:sz w:val="20"/>
+        </w:rPr>
+        <w:t>and</w:t>
+      </w:r>
+      <w:r>
+        <w:rPr>
+          <w:spacing w:val="-4"/>
+          <w:w w:val="105"/>
+          <w:sz w:val="20"/>
+        </w:rPr>
+        <w:t> </w:t>
+      </w:r>
+      <w:r>
+        <w:rPr>
+          <w:w w:val="105"/>
+          <w:sz w:val="20"/>
+        </w:rPr>
+        <w:t>coordinate</w:t>
+      </w:r>
+      <w:r>
+        <w:rPr>
+          <w:spacing w:val="-4"/>
+          <w:w w:val="105"/>
+          <w:sz w:val="20"/>
+        </w:rPr>
+        <w:t> </w:t>
+      </w:r>
+      <w:r>
+        <w:rPr>
+          <w:spacing w:val="2"/>
+          <w:w w:val="105"/>
+          <w:sz w:val="20"/>
+        </w:rPr>
+        <w:t>bi-weekly</w:t>
+      </w:r>
+      <w:r>
+        <w:rPr>
+          <w:spacing w:val="-5"/>
+          <w:w w:val="105"/>
+          <w:sz w:val="20"/>
+        </w:rPr>
+        <w:t> </w:t>
+      </w:r>
+      <w:r>
+        <w:rPr>
+          <w:spacing w:val="2"/>
+          <w:w w:val="105"/>
+          <w:sz w:val="20"/>
+        </w:rPr>
+        <w:t>sprint</w:t>
+      </w:r>
+      <w:r>
+        <w:rPr>
+          <w:spacing w:val="-4"/>
+          <w:w w:val="105"/>
+          <w:sz w:val="20"/>
+        </w:rPr>
+        <w:t> </w:t>
+      </w:r>
+      <w:r>
+        <w:rPr>
+          <w:spacing w:val="2"/>
+          <w:w w:val="105"/>
+          <w:sz w:val="20"/>
+        </w:rPr>
+        <w:t>meetings</w:t>
+      </w:r>
+      <w:r>
+        <w:rPr>
+          <w:spacing w:val="-4"/>
+          <w:w w:val="105"/>
+          <w:sz w:val="20"/>
+        </w:rPr>
+        <w:t> </w:t>
+      </w:r>
+      <w:r>
+        <w:rPr>
+          <w:w w:val="105"/>
+          <w:sz w:val="20"/>
+        </w:rPr>
+        <w:t>and</w:t>
+      </w:r>
+      <w:r>
+        <w:rPr>
+          <w:spacing w:val="-5"/>
+          <w:w w:val="105"/>
+          <w:sz w:val="20"/>
+        </w:rPr>
+        <w:t> </w:t>
+      </w:r>
+      <w:r>
+        <w:rPr>
+          <w:w w:val="105"/>
+          <w:sz w:val="20"/>
+        </w:rPr>
+        <w:t>goal</w:t>
+      </w:r>
+      <w:r>
+        <w:rPr>
+          <w:spacing w:val="-4"/>
+          <w:w w:val="105"/>
+          <w:sz w:val="20"/>
+        </w:rPr>
+        <w:t> </w:t>
+      </w:r>
+      <w:r>
+        <w:rPr>
+          <w:spacing w:val="2"/>
+          <w:w w:val="105"/>
+          <w:sz w:val="20"/>
+        </w:rPr>
+        <w:t>planning</w:t>
+      </w:r>
+      <w:r>
+        <w:rPr>
+          <w:spacing w:val="-4"/>
+          <w:w w:val="105"/>
+          <w:sz w:val="20"/>
+        </w:rPr>
+        <w:t> </w:t>
+      </w:r>
+      <w:r>
+        <w:rPr>
+          <w:w w:val="105"/>
+          <w:sz w:val="20"/>
+        </w:rPr>
+        <w:t>for</w:t>
+      </w:r>
+      <w:r>
+        <w:rPr>
+          <w:spacing w:val="-5"/>
+          <w:w w:val="105"/>
+          <w:sz w:val="20"/>
+        </w:rPr>
+        <w:t> </w:t>
+      </w:r>
+      <w:r>
+        <w:rPr>
+          <w:spacing w:val="2"/>
+          <w:w w:val="105"/>
+          <w:sz w:val="20"/>
+        </w:rPr>
+        <w:t>marketing</w:t>
+      </w:r>
+      <w:r>
+        <w:rPr>
+          <w:spacing w:val="-4"/>
+          <w:w w:val="105"/>
+          <w:sz w:val="20"/>
+        </w:rPr>
+        <w:t> </w:t>
+      </w:r>
+      <w:r>
+        <w:rPr>
+          <w:spacing w:val="2"/>
+          <w:w w:val="105"/>
+          <w:sz w:val="20"/>
+        </w:rPr>
+        <w:t>division</w:t>
       </w:r>
     </w:p>
     <w:p>
@@ -1665,11 +1790,11 @@
           <w:w w:val="105"/>
           <w:sz w:val="20"/>
         </w:rPr>
-        <w:t>Led</w:t>
-      </w:r>
-      <w:r>
-        <w:rPr>
-          <w:spacing w:val="-5"/>
+        <w:t>Succeeded</w:t>
+      </w:r>
+      <w:r>
+        <w:rPr>
+          <w:spacing w:val="-7"/>
           <w:w w:val="105"/>
           <w:sz w:val="20"/>
         </w:rPr>
@@ -1684,85 +1809,53 @@
       </w:r>
       <w:r>
         <w:rPr>
-          <w:spacing w:val="-4"/>
-          <w:w w:val="105"/>
-          <w:sz w:val="20"/>
-        </w:rPr>
-        <w:t> </w:t>
-      </w:r>
-      <w:r>
-        <w:rPr>
-          <w:w w:val="105"/>
-          <w:sz w:val="20"/>
-        </w:rPr>
-        <w:t>coordinated</w:t>
-      </w:r>
-      <w:r>
-        <w:rPr>
-          <w:spacing w:val="-4"/>
-          <w:w w:val="105"/>
-          <w:sz w:val="20"/>
-        </w:rPr>
-        <w:t> </w:t>
-      </w:r>
-      <w:r>
-        <w:rPr>
-          <w:spacing w:val="2"/>
-          <w:w w:val="105"/>
-          <w:sz w:val="20"/>
-        </w:rPr>
-        <w:t>bi-weekly</w:t>
-      </w:r>
-      <w:r>
-        <w:rPr>
-          <w:spacing w:val="-5"/>
-          <w:w w:val="105"/>
-          <w:sz w:val="20"/>
-        </w:rPr>
-        <w:t> </w:t>
-      </w:r>
-      <w:r>
-        <w:rPr>
-          <w:spacing w:val="2"/>
-          <w:w w:val="105"/>
-          <w:sz w:val="20"/>
-        </w:rPr>
-        <w:t>sprint</w:t>
-      </w:r>
-      <w:r>
-        <w:rPr>
-          <w:spacing w:val="-4"/>
-          <w:w w:val="105"/>
-          <w:sz w:val="20"/>
-        </w:rPr>
-        <w:t> </w:t>
-      </w:r>
-      <w:r>
-        <w:rPr>
-          <w:spacing w:val="2"/>
-          <w:w w:val="105"/>
-          <w:sz w:val="20"/>
-        </w:rPr>
-        <w:t>meetings</w:t>
-      </w:r>
-      <w:r>
-        <w:rPr>
-          <w:spacing w:val="-4"/>
-          <w:w w:val="105"/>
-          <w:sz w:val="20"/>
-        </w:rPr>
-        <w:t> </w:t>
-      </w:r>
-      <w:r>
-        <w:rPr>
-          <w:w w:val="105"/>
-          <w:sz w:val="20"/>
-        </w:rPr>
-        <w:t>and</w:t>
-      </w:r>
-      <w:r>
-        <w:rPr>
-          <w:spacing w:val="-5"/>
+          <w:spacing w:val="-6"/>
+          <w:w w:val="105"/>
+          <w:sz w:val="20"/>
+        </w:rPr>
+        <w:t> </w:t>
+      </w:r>
+      <w:r>
+        <w:rPr>
+          <w:spacing w:val="2"/>
+          <w:w w:val="105"/>
+          <w:sz w:val="20"/>
+        </w:rPr>
+        <w:t>reached</w:t>
+      </w:r>
+      <w:r>
+        <w:rPr>
+          <w:spacing w:val="-7"/>
+          <w:w w:val="105"/>
+          <w:sz w:val="20"/>
+        </w:rPr>
+        <w:t> </w:t>
+      </w:r>
+      <w:r>
+        <w:rPr>
+          <w:w w:val="105"/>
+          <w:sz w:val="20"/>
+        </w:rPr>
+        <w:t>year</w:t>
+      </w:r>
+      <w:r>
+        <w:rPr>
+          <w:spacing w:val="-6"/>
+          <w:w w:val="105"/>
+          <w:sz w:val="20"/>
+        </w:rPr>
+        <w:t> </w:t>
+      </w:r>
+      <w:r>
+        <w:rPr>
+          <w:w w:val="105"/>
+          <w:sz w:val="20"/>
+        </w:rPr>
+        <w:t>end</w:t>
+      </w:r>
+      <w:r>
+        <w:rPr>
+          <w:spacing w:val="-7"/>
           <w:w w:val="105"/>
           <w:sz w:val="20"/>
         </w:rPr>
@@ -1777,66 +1870,127 @@
       </w:r>
       <w:r>
         <w:rPr>
-          <w:spacing w:val="-4"/>
-          <w:w w:val="105"/>
-          <w:sz w:val="20"/>
-        </w:rPr>
-        <w:t> </w:t>
-      </w:r>
-      <w:r>
-        <w:rPr>
-          <w:spacing w:val="2"/>
-          <w:w w:val="105"/>
-          <w:sz w:val="20"/>
-        </w:rPr>
-        <w:t>planning</w:t>
-      </w:r>
-      <w:r>
-        <w:rPr>
-          <w:spacing w:val="-4"/>
-          <w:w w:val="105"/>
-          <w:sz w:val="20"/>
-        </w:rPr>
-        <w:t> </w:t>
-      </w:r>
-      <w:r>
-        <w:rPr>
-          <w:w w:val="105"/>
-          <w:sz w:val="20"/>
-        </w:rPr>
-        <w:t>for</w:t>
-      </w:r>
-      <w:r>
-        <w:rPr>
-          <w:spacing w:val="-5"/>
-          <w:w w:val="105"/>
-          <w:sz w:val="20"/>
-        </w:rPr>
-        <w:t> </w:t>
-      </w:r>
-      <w:r>
-        <w:rPr>
-          <w:spacing w:val="2"/>
-          <w:w w:val="105"/>
-          <w:sz w:val="20"/>
-        </w:rPr>
-        <w:t>marketing</w:t>
-      </w:r>
-      <w:r>
-        <w:rPr>
-          <w:spacing w:val="-4"/>
-          <w:w w:val="105"/>
-          <w:sz w:val="20"/>
-        </w:rPr>
-        <w:t> </w:t>
-      </w:r>
-      <w:r>
-        <w:rPr>
-          <w:spacing w:val="2"/>
-          <w:w w:val="105"/>
-          <w:sz w:val="20"/>
-        </w:rPr>
-        <w:t>division</w:t>
+          <w:spacing w:val="-6"/>
+          <w:w w:val="105"/>
+          <w:sz w:val="20"/>
+        </w:rPr>
+        <w:t> </w:t>
+      </w:r>
+      <w:r>
+        <w:rPr>
+          <w:w w:val="105"/>
+          <w:sz w:val="20"/>
+        </w:rPr>
+        <w:t>of</w:t>
+      </w:r>
+      <w:r>
+        <w:rPr>
+          <w:spacing w:val="-6"/>
+          <w:w w:val="105"/>
+          <w:sz w:val="20"/>
+        </w:rPr>
+        <w:t> </w:t>
+      </w:r>
+      <w:r>
+        <w:rPr>
+          <w:w w:val="105"/>
+          <w:sz w:val="20"/>
+        </w:rPr>
+        <w:t>110</w:t>
+      </w:r>
+      <w:r>
+        <w:rPr>
+          <w:spacing w:val="-7"/>
+          <w:w w:val="105"/>
+          <w:sz w:val="20"/>
+        </w:rPr>
+        <w:t> </w:t>
+      </w:r>
+      <w:r>
+        <w:rPr>
+          <w:spacing w:val="2"/>
+          <w:w w:val="105"/>
+          <w:sz w:val="20"/>
+        </w:rPr>
+        <w:t>new</w:t>
+      </w:r>
+      <w:r>
+        <w:rPr>
+          <w:spacing w:val="-6"/>
+          <w:w w:val="105"/>
+          <w:sz w:val="20"/>
+        </w:rPr>
+        <w:t> </w:t>
+      </w:r>
+      <w:r>
+        <w:rPr>
+          <w:spacing w:val="2"/>
+          <w:w w:val="105"/>
+          <w:sz w:val="20"/>
+        </w:rPr>
+        <w:t>clients</w:t>
+      </w:r>
+      <w:r>
+        <w:rPr>
+          <w:spacing w:val="-7"/>
+          <w:w w:val="105"/>
+          <w:sz w:val="20"/>
+        </w:rPr>
+        <w:t> </w:t>
+      </w:r>
+      <w:r>
+        <w:rPr>
+          <w:spacing w:val="2"/>
+          <w:w w:val="105"/>
+          <w:sz w:val="20"/>
+        </w:rPr>
+        <w:t>through</w:t>
+      </w:r>
+      <w:r>
+        <w:rPr>
+          <w:spacing w:val="-6"/>
+          <w:w w:val="105"/>
+          <w:sz w:val="20"/>
+        </w:rPr>
+        <w:t> </w:t>
+      </w:r>
+      <w:r>
+        <w:rPr>
+          <w:w w:val="105"/>
+          <w:sz w:val="20"/>
+        </w:rPr>
+        <w:t>collaborated</w:t>
+      </w:r>
+      <w:r>
+        <w:rPr>
+          <w:spacing w:val="-7"/>
+          <w:w w:val="105"/>
+          <w:sz w:val="20"/>
+        </w:rPr>
+        <w:t> </w:t>
+      </w:r>
+      <w:r>
+        <w:rPr>
+          <w:spacing w:val="2"/>
+          <w:w w:val="105"/>
+          <w:sz w:val="20"/>
+        </w:rPr>
+        <w:t>development</w:t>
+      </w:r>
+      <w:r>
+        <w:rPr>
+          <w:spacing w:val="-6"/>
+          <w:w w:val="105"/>
+          <w:sz w:val="20"/>
+        </w:rPr>
+        <w:t> </w:t>
+      </w:r>
+      <w:r>
+        <w:rPr>
+          <w:w w:val="105"/>
+          <w:sz w:val="20"/>
+        </w:rPr>
+        <w:t>efforts</w:t>
       </w:r>
     </w:p>
     <w:p>
@@ -4467,14 +4621,15 @@
       </w:r>
       <w:r>
         <w:rPr>
-          <w:w w:val="105"/>
-          <w:sz w:val="20"/>
-        </w:rPr>
-        <w:t>site</w:t>
-      </w:r>
-      <w:r>
-        <w:rPr>
-          <w:spacing w:val="-4"/>
+          <w:spacing w:val="2"/>
+          <w:w w:val="105"/>
+          <w:sz w:val="20"/>
+        </w:rPr>
+        <w:t>application</w:t>
+      </w:r>
+      <w:r>
+        <w:rPr>
+          <w:spacing w:val="-5"/>
           <w:w w:val="105"/>
           <w:sz w:val="20"/>
         </w:rPr>

</xml_diff>

<commit_message>
modified diction in resume
</commit_message>
<xml_diff>
--- a/public/static/arthur-hwang-resume-2020.docx
+++ b/public/static/arthur-hwang-resume-2020.docx
@@ -1204,6 +1204,53 @@
       </w:r>
       <w:r>
         <w:rPr>
+          <w:spacing w:val="-5"/>
+          <w:w w:val="105"/>
+          <w:sz w:val="20"/>
+        </w:rPr>
+        <w:t> </w:t>
+      </w:r>
+      <w:r>
+        <w:rPr>
+          <w:spacing w:val="2"/>
+          <w:w w:val="105"/>
+          <w:sz w:val="20"/>
+        </w:rPr>
+        <w:t>implementing</w:t>
+      </w:r>
+      <w:r>
+        <w:rPr>
+          <w:spacing w:val="-5"/>
+          <w:w w:val="105"/>
+          <w:sz w:val="20"/>
+        </w:rPr>
+        <w:t> </w:t>
+      </w:r>
+      <w:r>
+        <w:rPr>
+          <w:spacing w:val="2"/>
+          <w:w w:val="105"/>
+          <w:sz w:val="20"/>
+        </w:rPr>
+        <w:t>new</w:t>
+      </w:r>
+      <w:r>
+        <w:rPr>
+          <w:spacing w:val="-5"/>
+          <w:w w:val="105"/>
+          <w:sz w:val="20"/>
+        </w:rPr>
+        <w:t> </w:t>
+      </w:r>
+      <w:r>
+        <w:rPr>
+          <w:w w:val="105"/>
+          <w:sz w:val="20"/>
+        </w:rPr>
+        <w:t>features</w:t>
+      </w:r>
+      <w:r>
+        <w:rPr>
           <w:spacing w:val="-6"/>
           <w:w w:val="105"/>
           <w:sz w:val="20"/>
@@ -1212,69 +1259,6 @@
       </w:r>
       <w:r>
         <w:rPr>
-          <w:spacing w:val="2"/>
-          <w:w w:val="105"/>
-          <w:sz w:val="20"/>
-        </w:rPr>
-        <w:t>implementing</w:t>
-      </w:r>
-      <w:r>
-        <w:rPr>
-          <w:spacing w:val="-6"/>
-          <w:w w:val="105"/>
-          <w:sz w:val="20"/>
-        </w:rPr>
-        <w:t> </w:t>
-      </w:r>
-      <w:r>
-        <w:rPr>
-          <w:spacing w:val="2"/>
-          <w:w w:val="105"/>
-          <w:sz w:val="20"/>
-        </w:rPr>
-        <w:t>new</w:t>
-      </w:r>
-      <w:r>
-        <w:rPr>
-          <w:spacing w:val="-5"/>
-          <w:w w:val="105"/>
-          <w:sz w:val="20"/>
-        </w:rPr>
-        <w:t> </w:t>
-      </w:r>
-      <w:r>
-        <w:rPr>
-          <w:spacing w:val="2"/>
-          <w:w w:val="105"/>
-          <w:sz w:val="20"/>
-        </w:rPr>
-        <w:t>application</w:t>
-      </w:r>
-      <w:r>
-        <w:rPr>
-          <w:spacing w:val="-6"/>
-          <w:w w:val="105"/>
-          <w:sz w:val="20"/>
-        </w:rPr>
-        <w:t> </w:t>
-      </w:r>
-      <w:r>
-        <w:rPr>
-          <w:w w:val="105"/>
-          <w:sz w:val="20"/>
-        </w:rPr>
-        <w:t>features</w:t>
-      </w:r>
-      <w:r>
-        <w:rPr>
-          <w:spacing w:val="-6"/>
-          <w:w w:val="105"/>
-          <w:sz w:val="20"/>
-        </w:rPr>
-        <w:t> </w:t>
-      </w:r>
-      <w:r>
-        <w:rPr>
           <w:w w:val="105"/>
           <w:sz w:val="20"/>
         </w:rPr>
@@ -1297,7 +1281,7 @@
       </w:r>
       <w:r>
         <w:rPr>
-          <w:spacing w:val="-6"/>
+          <w:spacing w:val="-5"/>
           <w:w w:val="105"/>
           <w:sz w:val="20"/>
         </w:rPr>
@@ -1313,7 +1297,7 @@
       </w:r>
       <w:r>
         <w:rPr>
-          <w:spacing w:val="-6"/>
+          <w:spacing w:val="-5"/>
           <w:w w:val="105"/>
           <w:sz w:val="20"/>
         </w:rPr>
@@ -1394,6 +1378,37 @@
       </w:r>
       <w:r>
         <w:rPr>
+          <w:w w:val="105"/>
+          <w:sz w:val="20"/>
+        </w:rPr>
+        <w:t>and</w:t>
+      </w:r>
+      <w:r>
+        <w:rPr>
+          <w:spacing w:val="-5"/>
+          <w:w w:val="105"/>
+          <w:sz w:val="20"/>
+        </w:rPr>
+        <w:t> </w:t>
+      </w:r>
+      <w:r>
+        <w:rPr>
+          <w:spacing w:val="2"/>
+          <w:w w:val="105"/>
+          <w:sz w:val="20"/>
+        </w:rPr>
+        <w:t>apply</w:t>
+      </w:r>
+      <w:r>
+        <w:rPr>
+          <w:spacing w:val="-5"/>
+          <w:w w:val="105"/>
+          <w:sz w:val="20"/>
+        </w:rPr>
+        <w:t> </w:t>
+      </w:r>
+      <w:r>
+        <w:rPr>
           <w:spacing w:val="2"/>
           <w:w w:val="105"/>
           <w:sz w:val="20"/>
@@ -1444,6 +1459,68 @@
           <w:w w:val="105"/>
           <w:sz w:val="20"/>
         </w:rPr>
+        <w:t>to</w:t>
+      </w:r>
+      <w:r>
+        <w:rPr>
+          <w:spacing w:val="-4"/>
+          <w:w w:val="105"/>
+          <w:sz w:val="20"/>
+        </w:rPr>
+        <w:t> </w:t>
+      </w:r>
+      <w:r>
+        <w:rPr>
+          <w:spacing w:val="2"/>
+          <w:w w:val="105"/>
+          <w:sz w:val="20"/>
+        </w:rPr>
+        <w:t>enhance</w:t>
+      </w:r>
+      <w:r>
+        <w:rPr>
+          <w:spacing w:val="-5"/>
+          <w:w w:val="105"/>
+          <w:sz w:val="20"/>
+        </w:rPr>
+        <w:t> </w:t>
+      </w:r>
+      <w:r>
+        <w:rPr>
+          <w:w w:val="105"/>
+          <w:sz w:val="20"/>
+        </w:rPr>
+        <w:t>web</w:t>
+      </w:r>
+      <w:r>
+        <w:rPr>
+          <w:spacing w:val="-5"/>
+          <w:w w:val="105"/>
+          <w:sz w:val="20"/>
+        </w:rPr>
+        <w:t> </w:t>
+      </w:r>
+      <w:r>
+        <w:rPr>
+          <w:spacing w:val="2"/>
+          <w:w w:val="105"/>
+          <w:sz w:val="20"/>
+        </w:rPr>
+        <w:t>visibility</w:t>
+      </w:r>
+      <w:r>
+        <w:rPr>
+          <w:spacing w:val="-5"/>
+          <w:w w:val="105"/>
+          <w:sz w:val="20"/>
+        </w:rPr>
+        <w:t> </w:t>
+      </w:r>
+      <w:r>
+        <w:rPr>
+          <w:w w:val="105"/>
+          <w:sz w:val="20"/>
+        </w:rPr>
         <w:t>and</w:t>
       </w:r>
       <w:r>
@@ -1460,116 +1537,7 @@
           <w:w w:val="105"/>
           <w:sz w:val="20"/>
         </w:rPr>
-        <w:t>optimize</w:t>
-      </w:r>
-      <w:r>
-        <w:rPr>
-          <w:spacing w:val="-4"/>
-          <w:w w:val="105"/>
-          <w:sz w:val="20"/>
-        </w:rPr>
-        <w:t> </w:t>
-      </w:r>
-      <w:r>
-        <w:rPr>
-          <w:spacing w:val="2"/>
-          <w:w w:val="105"/>
-          <w:sz w:val="20"/>
-        </w:rPr>
-        <w:t>application</w:t>
-      </w:r>
-      <w:r>
-        <w:rPr>
-          <w:spacing w:val="-5"/>
-          <w:w w:val="105"/>
-          <w:sz w:val="20"/>
-        </w:rPr>
-        <w:t> </w:t>
-      </w:r>
-      <w:r>
-        <w:rPr>
-          <w:w w:val="105"/>
-          <w:sz w:val="20"/>
-        </w:rPr>
-        <w:t>to</w:t>
-      </w:r>
-      <w:r>
-        <w:rPr>
-          <w:spacing w:val="-5"/>
-          <w:w w:val="105"/>
-          <w:sz w:val="20"/>
-        </w:rPr>
-        <w:t> </w:t>
-      </w:r>
-      <w:r>
-        <w:rPr>
-          <w:spacing w:val="2"/>
-          <w:w w:val="105"/>
-          <w:sz w:val="20"/>
-        </w:rPr>
-        <w:t>enhance</w:t>
-      </w:r>
-      <w:r>
-        <w:rPr>
-          <w:spacing w:val="-5"/>
-          <w:w w:val="105"/>
-          <w:sz w:val="20"/>
-        </w:rPr>
-        <w:t> </w:t>
-      </w:r>
-      <w:r>
-        <w:rPr>
-          <w:w w:val="105"/>
-          <w:sz w:val="20"/>
-        </w:rPr>
-        <w:t>web</w:t>
-      </w:r>
-      <w:r>
-        <w:rPr>
-          <w:spacing w:val="-5"/>
-          <w:w w:val="105"/>
-          <w:sz w:val="20"/>
-        </w:rPr>
-        <w:t> </w:t>
-      </w:r>
-      <w:r>
-        <w:rPr>
-          <w:spacing w:val="2"/>
-          <w:w w:val="105"/>
-          <w:sz w:val="20"/>
-        </w:rPr>
-        <w:t>visibility</w:t>
-      </w:r>
-      <w:r>
-        <w:rPr>
-          <w:spacing w:val="-4"/>
-          <w:w w:val="105"/>
-          <w:sz w:val="20"/>
-        </w:rPr>
-        <w:t> </w:t>
-      </w:r>
-      <w:r>
-        <w:rPr>
-          <w:w w:val="105"/>
-          <w:sz w:val="20"/>
-        </w:rPr>
-        <w:t>and</w:t>
-      </w:r>
-      <w:r>
-        <w:rPr>
-          <w:spacing w:val="-5"/>
-          <w:w w:val="105"/>
-          <w:sz w:val="20"/>
-        </w:rPr>
-        <w:t> </w:t>
-      </w:r>
-      <w:r>
-        <w:rPr>
-          <w:spacing w:val="2"/>
-          <w:w w:val="105"/>
-          <w:sz w:val="20"/>
-        </w:rPr>
-        <w:t>speed</w:t>
+        <w:t>performance</w:t>
       </w:r>
     </w:p>
     <w:p>
@@ -1628,6 +1596,22 @@
       </w:r>
       <w:r>
         <w:rPr>
+          <w:spacing w:val="-5"/>
+          <w:w w:val="105"/>
+          <w:sz w:val="20"/>
+        </w:rPr>
+        <w:t> </w:t>
+      </w:r>
+      <w:r>
+        <w:rPr>
+          <w:spacing w:val="2"/>
+          <w:w w:val="105"/>
+          <w:sz w:val="20"/>
+        </w:rPr>
+        <w:t>bi-weekly</w:t>
+      </w:r>
+      <w:r>
+        <w:rPr>
           <w:spacing w:val="-4"/>
           <w:w w:val="105"/>
           <w:sz w:val="20"/>
@@ -1640,22 +1624,6 @@
           <w:w w:val="105"/>
           <w:sz w:val="20"/>
         </w:rPr>
-        <w:t>bi-weekly</w:t>
-      </w:r>
-      <w:r>
-        <w:rPr>
-          <w:spacing w:val="-5"/>
-          <w:w w:val="105"/>
-          <w:sz w:val="20"/>
-        </w:rPr>
-        <w:t> </w:t>
-      </w:r>
-      <w:r>
-        <w:rPr>
-          <w:spacing w:val="2"/>
-          <w:w w:val="105"/>
-          <w:sz w:val="20"/>
-        </w:rPr>
         <w:t>sprint</w:t>
       </w:r>
       <w:r>
@@ -1668,6 +1636,36 @@
       </w:r>
       <w:r>
         <w:rPr>
+          <w:w w:val="105"/>
+          <w:sz w:val="20"/>
+        </w:rPr>
+        <w:t>and</w:t>
+      </w:r>
+      <w:r>
+        <w:rPr>
+          <w:spacing w:val="-5"/>
+          <w:w w:val="105"/>
+          <w:sz w:val="20"/>
+        </w:rPr>
+        <w:t> </w:t>
+      </w:r>
+      <w:r>
+        <w:rPr>
+          <w:w w:val="105"/>
+          <w:sz w:val="20"/>
+        </w:rPr>
+        <w:t>goal</w:t>
+      </w:r>
+      <w:r>
+        <w:rPr>
+          <w:spacing w:val="-4"/>
+          <w:w w:val="105"/>
+          <w:sz w:val="20"/>
+        </w:rPr>
+        <w:t> </w:t>
+      </w:r>
+      <w:r>
+        <w:rPr>
           <w:spacing w:val="2"/>
           <w:w w:val="105"/>
           <w:sz w:val="20"/>
@@ -1676,68 +1674,22 @@
       </w:r>
       <w:r>
         <w:rPr>
+          <w:spacing w:val="-5"/>
+          <w:w w:val="105"/>
+          <w:sz w:val="20"/>
+        </w:rPr>
+        <w:t> </w:t>
+      </w:r>
+      <w:r>
+        <w:rPr>
+          <w:w w:val="105"/>
+          <w:sz w:val="20"/>
+        </w:rPr>
+        <w:t>for</w:t>
+      </w:r>
+      <w:r>
+        <w:rPr>
           <w:spacing w:val="-4"/>
-          <w:w w:val="105"/>
-          <w:sz w:val="20"/>
-        </w:rPr>
-        <w:t> </w:t>
-      </w:r>
-      <w:r>
-        <w:rPr>
-          <w:w w:val="105"/>
-          <w:sz w:val="20"/>
-        </w:rPr>
-        <w:t>and</w:t>
-      </w:r>
-      <w:r>
-        <w:rPr>
-          <w:spacing w:val="-5"/>
-          <w:w w:val="105"/>
-          <w:sz w:val="20"/>
-        </w:rPr>
-        <w:t> </w:t>
-      </w:r>
-      <w:r>
-        <w:rPr>
-          <w:w w:val="105"/>
-          <w:sz w:val="20"/>
-        </w:rPr>
-        <w:t>goal</w:t>
-      </w:r>
-      <w:r>
-        <w:rPr>
-          <w:spacing w:val="-4"/>
-          <w:w w:val="105"/>
-          <w:sz w:val="20"/>
-        </w:rPr>
-        <w:t> </w:t>
-      </w:r>
-      <w:r>
-        <w:rPr>
-          <w:spacing w:val="2"/>
-          <w:w w:val="105"/>
-          <w:sz w:val="20"/>
-        </w:rPr>
-        <w:t>planning</w:t>
-      </w:r>
-      <w:r>
-        <w:rPr>
-          <w:spacing w:val="-4"/>
-          <w:w w:val="105"/>
-          <w:sz w:val="20"/>
-        </w:rPr>
-        <w:t> </w:t>
-      </w:r>
-      <w:r>
-        <w:rPr>
-          <w:w w:val="105"/>
-          <w:sz w:val="20"/>
-        </w:rPr>
-        <w:t>for</w:t>
-      </w:r>
-      <w:r>
-        <w:rPr>
-          <w:spacing w:val="-5"/>
           <w:w w:val="105"/>
           <w:sz w:val="20"/>
         </w:rPr>
@@ -1805,7 +1757,7 @@
           <w:w w:val="105"/>
           <w:sz w:val="20"/>
         </w:rPr>
-        <w:t>and</w:t>
+        <w:t>in</w:t>
       </w:r>
       <w:r>
         <w:rPr>
@@ -1821,7 +1773,37 @@
           <w:w w:val="105"/>
           <w:sz w:val="20"/>
         </w:rPr>
-        <w:t>reached</w:t>
+        <w:t>reaching</w:t>
+      </w:r>
+      <w:r>
+        <w:rPr>
+          <w:spacing w:val="-6"/>
+          <w:w w:val="105"/>
+          <w:sz w:val="20"/>
+        </w:rPr>
+        <w:t> </w:t>
+      </w:r>
+      <w:r>
+        <w:rPr>
+          <w:w w:val="105"/>
+          <w:sz w:val="20"/>
+        </w:rPr>
+        <w:t>year</w:t>
+      </w:r>
+      <w:r>
+        <w:rPr>
+          <w:spacing w:val="-6"/>
+          <w:w w:val="105"/>
+          <w:sz w:val="20"/>
+        </w:rPr>
+        <w:t> </w:t>
+      </w:r>
+      <w:r>
+        <w:rPr>
+          <w:w w:val="105"/>
+          <w:sz w:val="20"/>
+        </w:rPr>
+        <w:t>end</w:t>
       </w:r>
       <w:r>
         <w:rPr>
@@ -1836,7 +1818,7 @@
           <w:w w:val="105"/>
           <w:sz w:val="20"/>
         </w:rPr>
-        <w:t>year</w:t>
+        <w:t>goal</w:t>
       </w:r>
       <w:r>
         <w:rPr>
@@ -1851,7 +1833,38 @@
           <w:w w:val="105"/>
           <w:sz w:val="20"/>
         </w:rPr>
-        <w:t>end</w:t>
+        <w:t>of</w:t>
+      </w:r>
+      <w:r>
+        <w:rPr>
+          <w:spacing w:val="-6"/>
+          <w:w w:val="105"/>
+          <w:sz w:val="20"/>
+        </w:rPr>
+        <w:t> </w:t>
+      </w:r>
+      <w:r>
+        <w:rPr>
+          <w:w w:val="105"/>
+          <w:sz w:val="20"/>
+        </w:rPr>
+        <w:t>110</w:t>
+      </w:r>
+      <w:r>
+        <w:rPr>
+          <w:spacing w:val="-6"/>
+          <w:w w:val="105"/>
+          <w:sz w:val="20"/>
+        </w:rPr>
+        <w:t> </w:t>
+      </w:r>
+      <w:r>
+        <w:rPr>
+          <w:spacing w:val="2"/>
+          <w:w w:val="105"/>
+          <w:sz w:val="20"/>
+        </w:rPr>
+        <w:t>new</w:t>
       </w:r>
       <w:r>
         <w:rPr>
@@ -1863,10 +1876,11 @@
       </w:r>
       <w:r>
         <w:rPr>
-          <w:w w:val="105"/>
-          <w:sz w:val="20"/>
-        </w:rPr>
-        <w:t>goal</w:t>
+          <w:spacing w:val="2"/>
+          <w:w w:val="105"/>
+          <w:sz w:val="20"/>
+        </w:rPr>
+        <w:t>clients</w:t>
       </w:r>
       <w:r>
         <w:rPr>
@@ -1878,10 +1892,11 @@
       </w:r>
       <w:r>
         <w:rPr>
-          <w:w w:val="105"/>
-          <w:sz w:val="20"/>
-        </w:rPr>
-        <w:t>of</w:t>
+          <w:spacing w:val="2"/>
+          <w:w w:val="105"/>
+          <w:sz w:val="20"/>
+        </w:rPr>
+        <w:t>through</w:t>
       </w:r>
       <w:r>
         <w:rPr>
@@ -1896,74 +1911,11 @@
           <w:w w:val="105"/>
           <w:sz w:val="20"/>
         </w:rPr>
-        <w:t>110</w:t>
-      </w:r>
-      <w:r>
-        <w:rPr>
-          <w:spacing w:val="-7"/>
-          <w:w w:val="105"/>
-          <w:sz w:val="20"/>
-        </w:rPr>
-        <w:t> </w:t>
-      </w:r>
-      <w:r>
-        <w:rPr>
-          <w:spacing w:val="2"/>
-          <w:w w:val="105"/>
-          <w:sz w:val="20"/>
-        </w:rPr>
-        <w:t>new</w:t>
+        <w:t>collaborated</w:t>
       </w:r>
       <w:r>
         <w:rPr>
           <w:spacing w:val="-6"/>
-          <w:w w:val="105"/>
-          <w:sz w:val="20"/>
-        </w:rPr>
-        <w:t> </w:t>
-      </w:r>
-      <w:r>
-        <w:rPr>
-          <w:spacing w:val="2"/>
-          <w:w w:val="105"/>
-          <w:sz w:val="20"/>
-        </w:rPr>
-        <w:t>clients</w:t>
-      </w:r>
-      <w:r>
-        <w:rPr>
-          <w:spacing w:val="-7"/>
-          <w:w w:val="105"/>
-          <w:sz w:val="20"/>
-        </w:rPr>
-        <w:t> </w:t>
-      </w:r>
-      <w:r>
-        <w:rPr>
-          <w:spacing w:val="2"/>
-          <w:w w:val="105"/>
-          <w:sz w:val="20"/>
-        </w:rPr>
-        <w:t>through</w:t>
-      </w:r>
-      <w:r>
-        <w:rPr>
-          <w:spacing w:val="-6"/>
-          <w:w w:val="105"/>
-          <w:sz w:val="20"/>
-        </w:rPr>
-        <w:t> </w:t>
-      </w:r>
-      <w:r>
-        <w:rPr>
-          <w:w w:val="105"/>
-          <w:sz w:val="20"/>
-        </w:rPr>
-        <w:t>collaborated</w:t>
-      </w:r>
-      <w:r>
-        <w:rPr>
-          <w:spacing w:val="-7"/>
           <w:w w:val="105"/>
           <w:sz w:val="20"/>
         </w:rPr>
@@ -3296,7 +3248,7 @@
       </w:r>
       <w:r>
         <w:rPr>
-          <w:spacing w:val="-5"/>
+          <w:spacing w:val="-6"/>
           <w:w w:val="105"/>
           <w:sz w:val="20"/>
         </w:rPr>
@@ -3327,7 +3279,7 @@
       </w:r>
       <w:r>
         <w:rPr>
-          <w:spacing w:val="-4"/>
+          <w:spacing w:val="-5"/>
           <w:w w:val="105"/>
           <w:sz w:val="20"/>
         </w:rPr>
@@ -3359,7 +3311,7 @@
       </w:r>
       <w:r>
         <w:rPr>
-          <w:spacing w:val="-5"/>
+          <w:spacing w:val="-6"/>
           <w:w w:val="105"/>
           <w:sz w:val="20"/>
         </w:rPr>
@@ -3375,7 +3327,7 @@
       </w:r>
       <w:r>
         <w:rPr>
-          <w:spacing w:val="-4"/>
+          <w:spacing w:val="-5"/>
           <w:w w:val="105"/>
           <w:sz w:val="20"/>
         </w:rPr>
@@ -3387,11 +3339,26 @@
           <w:w w:val="105"/>
           <w:sz w:val="20"/>
         </w:rPr>
-        <w:t>Next.js</w:t>
-      </w:r>
-      <w:r>
-        <w:rPr>
-          <w:spacing w:val="-5"/>
+        <w:t>Next.js,</w:t>
+      </w:r>
+      <w:r>
+        <w:rPr>
+          <w:spacing w:val="-5"/>
+          <w:w w:val="105"/>
+          <w:sz w:val="20"/>
+        </w:rPr>
+        <w:t> </w:t>
+      </w:r>
+      <w:r>
+        <w:rPr>
+          <w:w w:val="105"/>
+          <w:sz w:val="20"/>
+        </w:rPr>
+        <w:t>TypeScript</w:t>
+      </w:r>
+      <w:r>
+        <w:rPr>
+          <w:spacing w:val="-6"/>
           <w:w w:val="105"/>
           <w:sz w:val="20"/>
         </w:rPr>
@@ -3406,18 +3373,19 @@
       </w:r>
       <w:r>
         <w:rPr>
-          <w:spacing w:val="-4"/>
-          <w:w w:val="105"/>
-          <w:sz w:val="20"/>
-        </w:rPr>
-        <w:t> </w:t>
-      </w:r>
-      <w:r>
-        <w:rPr>
-          <w:w w:val="105"/>
-          <w:sz w:val="20"/>
-        </w:rPr>
-        <w:t>TypeScript</w:t>
+          <w:spacing w:val="-5"/>
+          <w:w w:val="105"/>
+          <w:sz w:val="20"/>
+        </w:rPr>
+        <w:t> </w:t>
+      </w:r>
+      <w:r>
+        <w:rPr>
+          <w:spacing w:val="2"/>
+          <w:w w:val="105"/>
+          <w:sz w:val="20"/>
+        </w:rPr>
+        <w:t>styled-components</w:t>
       </w:r>
     </w:p>
     <w:p>

</xml_diff>

<commit_message>
fix carousel issues, remove swipe indicator, cleanup comments
</commit_message>
<xml_diff>
--- a/public/static/arthur-hwang-resume-2020.docx
+++ b/public/static/arthur-hwang-resume-2020.docx
@@ -283,10 +283,11 @@
       <w:pPr>
         <w:pStyle w:val="BodyText"/>
         <w:tabs>
-          <w:tab w:pos="2104" w:val="left" w:leader="none"/>
+          <w:tab w:pos="1990" w:val="left" w:leader="none"/>
         </w:tabs>
         <w:spacing w:before="3"/>
-        <w:ind w:left="113" w:firstLine="0"/>
+        <w:ind w:left="0" w:right="1094" w:firstLine="0"/>
+        <w:jc w:val="right"/>
       </w:pPr>
       <w:r>
         <w:rPr>
@@ -335,7 +336,7 @@
       </w:r>
       <w:r>
         <w:rPr>
-          <w:spacing w:val="-12"/>
+          <w:spacing w:val="-23"/>
           <w:w w:val="105"/>
         </w:rPr>
         <w:t> </w:t>
@@ -348,7 +349,7 @@
       </w:r>
       <w:r>
         <w:rPr>
-          <w:spacing w:val="-12"/>
+          <w:spacing w:val="-24"/>
           <w:w w:val="105"/>
         </w:rPr>
         <w:t> </w:t>
@@ -361,7 +362,7 @@
       </w:r>
       <w:r>
         <w:rPr>
-          <w:spacing w:val="-12"/>
+          <w:spacing w:val="-23"/>
           <w:w w:val="105"/>
         </w:rPr>
         <w:t> </w:t>
@@ -374,7 +375,7 @@
       </w:r>
       <w:r>
         <w:rPr>
-          <w:spacing w:val="-12"/>
+          <w:spacing w:val="-24"/>
           <w:w w:val="105"/>
         </w:rPr>
         <w:t> </w:t>
@@ -387,7 +388,7 @@
       </w:r>
       <w:r>
         <w:rPr>
-          <w:spacing w:val="-12"/>
+          <w:spacing w:val="-23"/>
           <w:w w:val="105"/>
         </w:rPr>
         <w:t> </w:t>
@@ -400,7 +401,7 @@
       </w:r>
       <w:r>
         <w:rPr>
-          <w:spacing w:val="-12"/>
+          <w:spacing w:val="-24"/>
           <w:w w:val="105"/>
         </w:rPr>
         <w:t> </w:t>
@@ -413,7 +414,7 @@
       </w:r>
       <w:r>
         <w:rPr>
-          <w:spacing w:val="-12"/>
+          <w:spacing w:val="-23"/>
           <w:w w:val="105"/>
         </w:rPr>
         <w:t> </w:t>
@@ -426,7 +427,7 @@
       </w:r>
       <w:r>
         <w:rPr>
-          <w:spacing w:val="-11"/>
+          <w:spacing w:val="-24"/>
           <w:w w:val="105"/>
         </w:rPr>
         <w:t> </w:t>
@@ -439,7 +440,7 @@
       </w:r>
       <w:r>
         <w:rPr>
-          <w:spacing w:val="-12"/>
+          <w:spacing w:val="-23"/>
           <w:w w:val="105"/>
         </w:rPr>
         <w:t> </w:t>
@@ -455,40 +456,168 @@
       <w:pPr>
         <w:pStyle w:val="BodyText"/>
         <w:tabs>
-          <w:tab w:pos="2104" w:val="left" w:leader="none"/>
+          <w:tab w:pos="732" w:val="left" w:leader="none"/>
         </w:tabs>
         <w:spacing w:before="3"/>
-        <w:ind w:left="1371" w:firstLine="0"/>
+        <w:ind w:left="0" w:right="1006" w:firstLine="0"/>
+        <w:jc w:val="right"/>
       </w:pPr>
       <w:r>
         <w:rPr>
+          <w:w w:val="105"/>
           <w:sz w:val="22"/>
         </w:rPr>
         <w:t>Other</w:t>
         <w:tab/>
       </w:r>
       <w:r>
-        <w:rPr/>
-        <w:t>Git, CI/CD, npm, Linux, SEO, </w:t>
+        <w:rPr>
+          <w:w w:val="105"/>
+        </w:rPr>
+        <w:t>Git,</w:t>
+      </w:r>
+      <w:r>
+        <w:rPr>
+          <w:spacing w:val="-24"/>
+          <w:w w:val="105"/>
+        </w:rPr>
+        <w:t> </w:t>
+      </w:r>
+      <w:r>
+        <w:rPr>
+          <w:w w:val="105"/>
+        </w:rPr>
+        <w:t>CI/CD,</w:t>
+      </w:r>
+      <w:r>
+        <w:rPr>
+          <w:spacing w:val="-23"/>
+          <w:w w:val="105"/>
+        </w:rPr>
+        <w:t> </w:t>
+      </w:r>
+      <w:r>
+        <w:rPr>
+          <w:w w:val="105"/>
+        </w:rPr>
+        <w:t>npm,</w:t>
+      </w:r>
+      <w:r>
+        <w:rPr>
+          <w:spacing w:val="-23"/>
+          <w:w w:val="105"/>
+        </w:rPr>
+        <w:t> </w:t>
+      </w:r>
+      <w:r>
+        <w:rPr>
+          <w:w w:val="105"/>
+        </w:rPr>
+        <w:t>Linux,</w:t>
+      </w:r>
+      <w:r>
+        <w:rPr>
+          <w:spacing w:val="-24"/>
+          <w:w w:val="105"/>
+        </w:rPr>
+        <w:t> </w:t>
+      </w:r>
+      <w:r>
+        <w:rPr>
+          <w:w w:val="105"/>
+        </w:rPr>
+        <w:t>SEO,</w:t>
+      </w:r>
+      <w:r>
+        <w:rPr>
+          <w:spacing w:val="-23"/>
+          <w:w w:val="105"/>
+        </w:rPr>
+        <w:t> </w:t>
       </w:r>
       <w:r>
         <w:rPr>
           <w:spacing w:val="-6"/>
-        </w:rPr>
-        <w:t>REST, </w:t>
-      </w:r>
-      <w:r>
-        <w:rPr/>
-        <w:t>Google Marketing</w:t>
-      </w:r>
-      <w:r>
-        <w:rPr>
-          <w:spacing w:val="-30"/>
-        </w:rPr>
-        <w:t> </w:t>
-      </w:r>
-      <w:r>
-        <w:rPr/>
+          <w:w w:val="105"/>
+        </w:rPr>
+        <w:t>REST,</w:t>
+      </w:r>
+      <w:r>
+        <w:rPr>
+          <w:spacing w:val="-23"/>
+          <w:w w:val="105"/>
+        </w:rPr>
+        <w:t> </w:t>
+      </w:r>
+      <w:r>
+        <w:rPr>
+          <w:w w:val="105"/>
+        </w:rPr>
+        <w:t>Responsive</w:t>
+      </w:r>
+      <w:r>
+        <w:rPr>
+          <w:spacing w:val="-24"/>
+          <w:w w:val="105"/>
+        </w:rPr>
+        <w:t> </w:t>
+      </w:r>
+      <w:r>
+        <w:rPr>
+          <w:w w:val="105"/>
+        </w:rPr>
+        <w:t>Web</w:t>
+      </w:r>
+      <w:r>
+        <w:rPr>
+          <w:spacing w:val="-23"/>
+          <w:w w:val="105"/>
+        </w:rPr>
+        <w:t> </w:t>
+      </w:r>
+      <w:r>
+        <w:rPr>
+          <w:w w:val="105"/>
+        </w:rPr>
+        <w:t>Design,</w:t>
+      </w:r>
+      <w:r>
+        <w:rPr>
+          <w:spacing w:val="-23"/>
+          <w:w w:val="105"/>
+        </w:rPr>
+        <w:t> </w:t>
+      </w:r>
+      <w:r>
+        <w:rPr>
+          <w:w w:val="105"/>
+        </w:rPr>
+        <w:t>Google</w:t>
+      </w:r>
+      <w:r>
+        <w:rPr>
+          <w:spacing w:val="-23"/>
+          <w:w w:val="105"/>
+        </w:rPr>
+        <w:t> </w:t>
+      </w:r>
+      <w:r>
+        <w:rPr>
+          <w:w w:val="105"/>
+        </w:rPr>
+        <w:t>Marketing</w:t>
+      </w:r>
+      <w:r>
+        <w:rPr>
+          <w:spacing w:val="-24"/>
+          <w:w w:val="105"/>
+        </w:rPr>
+        <w:t> </w:t>
+      </w:r>
+      <w:r>
+        <w:rPr>
+          <w:w w:val="105"/>
+        </w:rPr>
         <w:t>Platform</w:t>
       </w:r>
     </w:p>

</xml_diff>

<commit_message>
update for aws sysops
</commit_message>
<xml_diff>
--- a/public/static/arthur-hwang-resume-2020.docx
+++ b/public/static/arthur-hwang-resume-2020.docx
@@ -6167,24 +6167,11 @@
         <w:rPr>
           <w:sz w:val="20"/>
         </w:rPr>
-        <w:t>(in </w:t>
-      </w:r>
-      <w:r>
-        <w:rPr>
-          <w:spacing w:val="2"/>
-          <w:sz w:val="20"/>
-        </w:rPr>
-        <w:t>progress) </w:t>
-      </w:r>
-      <w:r>
-        <w:rPr>
-          <w:sz w:val="20"/>
-        </w:rPr>
         <w:t>—</w:t>
       </w:r>
       <w:r>
         <w:rPr>
-          <w:spacing w:val="-12"/>
+          <w:spacing w:val="-20"/>
           <w:sz w:val="20"/>
         </w:rPr>
         <w:t> </w:t>

</xml_diff>